<commit_message>
Finished Java PSS documentation
</commit_message>
<xml_diff>
--- a/WrittenWorks/Documentation/JavaPlotterSalterSmootherDocumentation.docx
+++ b/WrittenWorks/Documentation/JavaPlotterSalterSmootherDocumentation.docx
@@ -119,7 +119,13 @@
         <w:t>briefly covered.</w:t>
       </w:r>
       <w:r>
-        <w:t xml:space="preserve"> The following is done within the programs:</w:t>
+        <w:t xml:space="preserve"> The following </w:t>
+      </w:r>
+      <w:r>
+        <w:t>are all</w:t>
+      </w:r>
+      <w:r>
+        <w:t xml:space="preserve"> done within the programs:</w:t>
       </w:r>
     </w:p>
     <w:p>
@@ -1692,10 +1698,7 @@
         <w:t>sineSalter(String file)</w:t>
       </w:r>
       <w:r>
-        <w:t xml:space="preserve"> </w:t>
-      </w:r>
-      <w:r>
-        <w:t xml:space="preserve">– Taking a file name as parameter input, the method reads from the </w:t>
+        <w:t xml:space="preserve"> – Taking a file name as parameter input, the method reads from the </w:t>
       </w:r>
       <w:r>
         <w:t>sine</w:t>
@@ -1717,13 +1720,7 @@
         <w:t>cosineWavesSalter(String file)</w:t>
       </w:r>
       <w:r>
-        <w:t xml:space="preserve"> – Taking a file name as parameter input, the method reads from the </w:t>
-      </w:r>
-      <w:r>
-        <w:t>cosine</w:t>
-      </w:r>
-      <w:r>
-        <w:t xml:space="preserve"> file and salts the data points depending on the current index being considered in the loop. If the index is even, the salt value is added to the original value, and if the index is odd, the salt value is subtracted from the original value. These new salted values are written to a new file.</w:t>
+        <w:t xml:space="preserve"> – Taking a file name as parameter input, the method reads from the cosine file and salts the data points depending on the current index being considered in the loop. If the index is even, the salt value is added to the original value, and if the index is odd, the salt value is subtracted from the original value. These new salted values are written to a new file.</w:t>
       </w:r>
     </w:p>
     <w:p>
@@ -1831,13 +1828,7 @@
         <w:t>sineDataSmoother(String file, int window)</w:t>
       </w:r>
       <w:r>
-        <w:t xml:space="preserve"> – This method takes a file name and window as input, the file name being the one that will be read (</w:t>
-      </w:r>
-      <w:r>
-        <w:t>sine</w:t>
-      </w:r>
-      <w:r>
-        <w:t xml:space="preserve"> salt file) and the window being the range that the smoothing will follow to calculate the moving average (i.e., a window of 4 means taking 4 points to the left and 4 to the right and averaging them to replace a value at the current index). The loops iterate through the array created from reading the file, smooth the data points depending on the index (takes right values only if not enough left values are available and takes left values only if not enough right values are available) and writes the new, smoothed data to a file.</w:t>
+        <w:t xml:space="preserve"> – This method takes a file name and window as input, the file name being the one that will be read (sine salt file) and the window being the range that the smoothing will follow to calculate the moving average (i.e., a window of 4 means taking 4 points to the left and 4 to the right and averaging them to replace a value at the current index). The loops iterate through the array created from reading the file, smooth the data points depending on the index (takes right values only if not enough left values are available and takes left values only if not enough right values are available) and writes the new, smoothed data to a file.</w:t>
       </w:r>
     </w:p>
     <w:p>

</xml_diff>